<commit_message>
Added some references in Ch 7, but looks good as is.
</commit_message>
<xml_diff>
--- a/chapters/appendix-b/793725 appendix b.docx
+++ b/chapters/appendix-b/793725 appendix b.docx
@@ -35,29 +35,14 @@
       <w:r>
         <w:t xml:space="preserve"> 3.1990 (1990): </w:t>
       </w:r>
-      <w:bookmarkStart w:id="0" w:name="_GoBack"/>
-      <w:bookmarkEnd w:id="0"/>
-      <w:r>
-        <w:fldChar w:fldCharType="begin"/>
-      </w:r>
-      <w:r>
-        <w:instrText xml:space="preserve"> HYPERLINK "http://math.fullerton.edu/sbehseta/Fisher.PDF" </w:instrText>
-      </w:r>
-      <w:r>
-        <w:fldChar w:fldCharType="separate"/>
-      </w:r>
-      <w:r>
-        <w:rPr>
-          <w:rStyle w:val="InlineURL"/>
-        </w:rPr>
-        <w:t>http://math.fullerton.edu/sbehseta/Fisher.PDF</w:t>
-      </w:r>
-      <w:r>
-        <w:rPr>
-          <w:rStyle w:val="InlineURL"/>
-        </w:rPr>
-        <w:fldChar w:fldCharType="end"/>
-      </w:r>
+      <w:hyperlink r:id="rId8" w:history="1">
+        <w:r>
+          <w:rPr>
+            <w:rStyle w:val="InlineURL"/>
+          </w:rPr>
+          <w:t>http://math.fullerton.edu/sbehseta/Fisher.PDF</w:t>
+        </w:r>
+      </w:hyperlink>
       <w:r>
         <w:rPr>
           <w:rStyle w:val="InlineURL"/>
@@ -156,7 +141,7 @@
       <w:r>
         <w:t xml:space="preserve"> 33.1 (1962): 1-67.  Retrieved 7/13/2013 from: </w:t>
       </w:r>
-      <w:hyperlink r:id="rId8" w:history="1">
+      <w:hyperlink r:id="rId9" w:history="1">
         <w:r>
           <w:rPr>
             <w:rStyle w:val="InlineURL"/>
@@ -246,7 +231,7 @@
       <w:r>
         <w:t xml:space="preserve"> and the Prim-9 video: </w:t>
       </w:r>
-      <w:hyperlink r:id="rId9" w:history="1">
+      <w:hyperlink r:id="rId10" w:history="1">
         <w:r>
           <w:rPr>
             <w:rStyle w:val="InlineURL"/>
@@ -294,7 +279,7 @@
       <w:r>
         <w:t xml:space="preserve">”, Speaking to the Santa Fe institute, viewed on 7/14/2013 at </w:t>
       </w:r>
-      <w:hyperlink r:id="rId10" w:history="1">
+      <w:hyperlink r:id="rId11" w:history="1">
         <w:r>
           <w:rPr>
             <w:rStyle w:val="InlineURL"/>
@@ -336,7 +321,7 @@
       <w:r>
         <w:t xml:space="preserve">“Report of JPMorgan Chase &amp; Co. Management Task Force Regarding 2012 CIO Losses”, retrieved 7/18/2013 </w:t>
       </w:r>
-      <w:hyperlink r:id="rId11" w:history="1">
+      <w:hyperlink r:id="rId12" w:history="1">
         <w:r>
           <w:rPr>
             <w:rStyle w:val="InlineURL"/>
@@ -780,7 +765,7 @@
       <w:r>
         <w:t xml:space="preserve">, Robert, “In Defense of Pie Charts” </w:t>
       </w:r>
-      <w:hyperlink r:id="rId12" w:history="1">
+      <w:hyperlink r:id="rId13" w:history="1">
         <w:r>
           <w:rPr>
             <w:rStyle w:val="InlineURL"/>
@@ -896,15 +881,7 @@
       </w:r>
       <w:proofErr w:type="gramEnd"/>
       <w:r>
-        <w:t xml:space="preserve"> "High-speed visual estimation using </w:t>
-      </w:r>
-      <w:proofErr w:type="spellStart"/>
-      <w:r>
-        <w:t>preattentive</w:t>
-      </w:r>
-      <w:proofErr w:type="spellEnd"/>
-      <w:r>
-        <w:t xml:space="preserve"> processing." ACM Transactions on Computer-Human Interaction (TOCHI) 3.2 (1996): 107-135.</w:t>
+        <w:t xml:space="preserve"> "High-speed visual estimation using preattentive processing." ACM Transactions on Computer-Human Interaction (TOCHI) 3.2 (1996): 107-135.</w:t>
       </w:r>
     </w:p>
     <w:p>
@@ -944,7 +921,7 @@
         </w:rPr>
         <w:t xml:space="preserve"> </w:t>
       </w:r>
-      <w:hyperlink r:id="rId13" w:history="1">
+      <w:hyperlink r:id="rId14" w:history="1">
         <w:r>
           <w:rPr>
             <w:rStyle w:val="InlineURL"/>
@@ -974,6 +951,8 @@
       <w:r>
         <w:t xml:space="preserve"> Graphics Press, 1990</w:t>
       </w:r>
+      <w:bookmarkStart w:id="0" w:name="_GoBack"/>
+      <w:bookmarkEnd w:id="0"/>
     </w:p>
     <w:p>
       <w:pPr>
@@ -1084,6 +1063,132 @@
       </w:r>
       <w:proofErr w:type="gramEnd"/>
       <w:r>
+        <w:t xml:space="preserve"> "</w:t>
+      </w:r>
+      <w:r>
+        <w:t>VERIS Community Database</w:t>
+      </w:r>
+      <w:r>
+        <w:t xml:space="preserve">." </w:t>
+      </w:r>
+      <w:r>
+        <w:rPr>
+          <w:i/>
+          <w:iCs/>
+        </w:rPr>
+        <w:t xml:space="preserve">Available: </w:t>
+      </w:r>
+      <w:hyperlink r:id="rId15" w:history="1">
+        <w:r>
+          <w:rPr>
+            <w:rStyle w:val="Hyperlink"/>
+            <w:rFonts w:ascii="Courier New" w:hAnsi="Courier New"/>
+            <w:noProof/>
+          </w:rPr>
+          <w:t>https://github.com/vz-risk/VCDB</w:t>
+        </w:r>
+      </w:hyperlink>
+      <w:r>
+        <w:t>.</w:t>
+      </w:r>
+    </w:p>
+    <w:p>
+      <w:pPr>
+        <w:pStyle w:val="Para"/>
+      </w:pPr>
+      <w:r>
+        <w:t xml:space="preserve">Open Security Foundation. </w:t>
+      </w:r>
+      <w:r>
+        <w:t>"</w:t>
+      </w:r>
+      <w:r>
+        <w:t>Data Loss DB</w:t>
+      </w:r>
+      <w:r>
+        <w:t xml:space="preserve">." </w:t>
+      </w:r>
+      <w:r>
+        <w:rPr>
+          <w:i/>
+          <w:iCs/>
+        </w:rPr>
+        <w:t xml:space="preserve">Available: </w:t>
+      </w:r>
+      <w:hyperlink r:id="rId16" w:history="1">
+        <w:r>
+          <w:rPr>
+            <w:rStyle w:val="Hyperlink"/>
+            <w:rFonts w:ascii="Courier New" w:hAnsi="Courier New"/>
+            <w:noProof/>
+          </w:rPr>
+          <w:t>http://datalossdb.org</w:t>
+        </w:r>
+      </w:hyperlink>
+      <w:r>
+        <w:t xml:space="preserve">. </w:t>
+      </w:r>
+    </w:p>
+    <w:p>
+      <w:pPr>
+        <w:pStyle w:val="Para"/>
+      </w:pPr>
+      <w:proofErr w:type="gramStart"/>
+      <w:r>
+        <w:t>Priva</w:t>
+      </w:r>
+      <w:r>
+        <w:t>cy Rights Clearinghouse</w:t>
+      </w:r>
+      <w:r>
+        <w:t>.</w:t>
+      </w:r>
+      <w:proofErr w:type="gramEnd"/>
+      <w:r>
+        <w:t xml:space="preserve"> "</w:t>
+      </w:r>
+      <w:r>
+        <w:rPr>
+          <w:bCs/>
+        </w:rPr>
+        <w:t>Chronology of Data Breaches</w:t>
+      </w:r>
+      <w:r>
+        <w:t xml:space="preserve">." </w:t>
+      </w:r>
+      <w:r>
+        <w:rPr>
+          <w:i/>
+          <w:iCs/>
+        </w:rPr>
+        <w:t xml:space="preserve">Available: </w:t>
+      </w:r>
+      <w:r>
+        <w:rPr>
+          <w:rStyle w:val="InlineURL"/>
+        </w:rPr>
+        <w:t>http://www.privacyrights.org/data-breach</w:t>
+      </w:r>
+      <w:r>
+        <w:t xml:space="preserve">. </w:t>
+      </w:r>
+    </w:p>
+    <w:p>
+      <w:pPr>
+        <w:pStyle w:val="Para"/>
+      </w:pPr>
+      <w:proofErr w:type="gramStart"/>
+      <w:r>
+        <w:rPr>
+          <w:iCs/>
+        </w:rPr>
+        <w:t>Verizon RISK Team</w:t>
+      </w:r>
+      <w:r>
+        <w:t>.</w:t>
+      </w:r>
+      <w:proofErr w:type="gramEnd"/>
+      <w:r>
         <w:t xml:space="preserve"> "2013 data breach investigations report." </w:t>
       </w:r>
       <w:r>
@@ -1093,7 +1198,7 @@
         </w:rPr>
         <w:t xml:space="preserve">Available: </w:t>
       </w:r>
-      <w:hyperlink r:id="rId14" w:history="1">
+      <w:hyperlink r:id="rId17" w:history="1">
         <w:r>
           <w:rPr>
             <w:rStyle w:val="Hyperlink"/>
@@ -1105,6 +1210,63 @@
       </w:hyperlink>
       <w:r>
         <w:t xml:space="preserve">. </w:t>
+      </w:r>
+    </w:p>
+    <w:p>
+      <w:pPr>
+        <w:pStyle w:val="Para"/>
+      </w:pPr>
+      <w:proofErr w:type="gramStart"/>
+      <w:r>
+        <w:rPr>
+          <w:iCs/>
+        </w:rPr>
+        <w:t>Verizon RISK Team</w:t>
+      </w:r>
+      <w:r>
+        <w:t>.</w:t>
+      </w:r>
+      <w:proofErr w:type="gramEnd"/>
+      <w:r>
+        <w:t xml:space="preserve"> "</w:t>
+      </w:r>
+      <w:r>
+        <w:t>VERIS Community</w:t>
+      </w:r>
+      <w:r>
+        <w:t xml:space="preserve">." </w:t>
+      </w:r>
+      <w:r>
+        <w:rPr>
+          <w:i/>
+          <w:iCs/>
+        </w:rPr>
+        <w:t xml:space="preserve">Available: </w:t>
+      </w:r>
+      <w:r>
+        <w:rPr>
+          <w:rFonts w:ascii="Courier New" w:hAnsi="Courier New"/>
+          <w:noProof/>
+        </w:rPr>
+        <w:t>http://</w:t>
+      </w:r>
+      <w:proofErr w:type="gramStart"/>
+      <w:r>
+        <w:rPr>
+          <w:rFonts w:ascii="Courier New" w:hAnsi="Courier New"/>
+          <w:noProof/>
+        </w:rPr>
+        <w:t>veriscommunity.net</w:t>
+      </w:r>
+      <w:r>
+        <w:t xml:space="preserve"> </w:t>
+      </w:r>
+      <w:r>
+        <w:t>.</w:t>
+      </w:r>
+      <w:proofErr w:type="gramEnd"/>
+      <w:r>
+        <w:t xml:space="preserve"> </w:t>
       </w:r>
     </w:p>
     <w:p>
@@ -1258,6 +1420,7 @@
       </w:pPr>
       <w:proofErr w:type="spellStart"/>
       <w:r>
+        <w:lastRenderedPageBreak/>
         <w:t>Genuer</w:t>
       </w:r>
       <w:proofErr w:type="spellEnd"/>
@@ -1362,7 +1525,7 @@
       <w:r>
         <w:t xml:space="preserve">”, retrieved 10/2013 from </w:t>
       </w:r>
-      <w:hyperlink r:id="rId15" w:history="1">
+      <w:hyperlink r:id="rId18" w:history="1">
         <w:r>
           <w:rPr>
             <w:rStyle w:val="InlineURL"/>
@@ -1393,7 +1556,6 @@
       </w:pPr>
       <w:proofErr w:type="spellStart"/>
       <w:r>
-        <w:lastRenderedPageBreak/>
         <w:t>Cherkassky</w:t>
       </w:r>
       <w:proofErr w:type="spellEnd"/>
@@ -1586,6 +1748,7 @@
         <w:pStyle w:val="H1"/>
       </w:pPr>
       <w:r>
+        <w:lastRenderedPageBreak/>
         <w:t>Chapter 11</w:t>
       </w:r>
     </w:p>
@@ -1739,7 +1902,6 @@
       </w:pPr>
       <w:proofErr w:type="spellStart"/>
       <w:r>
-        <w:lastRenderedPageBreak/>
         <w:t>Foresti</w:t>
       </w:r>
       <w:proofErr w:type="spellEnd"/>
@@ -5397,8 +5559,8 @@
   </w:style>
   <w:style w:type="character" w:default="1" w:styleId="DefaultParagraphFont">
     <w:name w:val="Default Paragraph Font"/>
-    <w:semiHidden/>
-    <w:rsid w:val="0047232C"/>
+    <w:uiPriority w:val="1"/>
+    <w:unhideWhenUsed/>
   </w:style>
   <w:style w:type="table" w:default="1" w:styleId="TableNormal">
     <w:name w:val="Normal Table"/>
@@ -5417,8 +5579,9 @@
   </w:style>
   <w:style w:type="numbering" w:default="1" w:styleId="NoList">
     <w:name w:val="No List"/>
+    <w:uiPriority w:val="99"/>
     <w:semiHidden/>
-    <w:rsid w:val="0047232C"/>
+    <w:unhideWhenUsed/>
   </w:style>
   <w:style w:type="paragraph" w:styleId="BalloonText">
     <w:name w:val="Balloon Text"/>
@@ -29510,8 +29673,8 @@
   </w:style>
   <w:style w:type="character" w:default="1" w:styleId="DefaultParagraphFont">
     <w:name w:val="Default Paragraph Font"/>
-    <w:semiHidden/>
-    <w:rsid w:val="0047232C"/>
+    <w:uiPriority w:val="1"/>
+    <w:unhideWhenUsed/>
   </w:style>
   <w:style w:type="table" w:default="1" w:styleId="TableNormal">
     <w:name w:val="Normal Table"/>
@@ -29530,8 +29693,9 @@
   </w:style>
   <w:style w:type="numbering" w:default="1" w:styleId="NoList">
     <w:name w:val="No List"/>
+    <w:uiPriority w:val="99"/>
     <w:semiHidden/>
-    <w:rsid w:val="0047232C"/>
+    <w:unhideWhenUsed/>
   </w:style>
   <w:style w:type="paragraph" w:styleId="BalloonText">
     <w:name w:val="Balloon Text"/>

</xml_diff>